<commit_message>
Ticket #2 & #3 : Multiply matrix + transpose matrix + decompose matrix (LU)
</commit_message>
<xml_diff>
--- a/Doc.docx
+++ b/Doc.docx
@@ -19,7 +19,7 @@
       <w:pPr>
         <w:pStyle w:val="Sansinterligne"/>
       </w:pPr>
-      <w:hyperlink r:id="rId5" w:history="1">
+      <w:hyperlink r:id="rId6" w:history="1">
         <w:r>
           <w:rPr>
             <w:rStyle w:val="Lienhypertexte"/>
@@ -32,7 +32,7 @@
       <w:pPr>
         <w:pStyle w:val="Sansinterligne"/>
       </w:pPr>
-      <w:hyperlink r:id="rId6" w:history="1">
+      <w:hyperlink r:id="rId7" w:history="1">
         <w:r>
           <w:rPr>
             <w:rStyle w:val="Lienhypertexte"/>
@@ -40,6 +40,22 @@
           <w:t>https://stattrek.com/regression/slope-test.aspx</w:t>
         </w:r>
       </w:hyperlink>
+    </w:p>
+    <w:p>
+      <w:pPr>
+        <w:pStyle w:val="Sansinterligne"/>
+      </w:pPr>
+    </w:p>
+    <w:p>
+      <w:pPr>
+        <w:pStyle w:val="Titre2"/>
+      </w:pPr>
+      <w:r>
+        <w:t>Fonction gamma</w:t>
+      </w:r>
+      <w:r>
+        <w:t xml:space="preserve"> de Euler</w:t>
+      </w:r>
       <w:bookmarkStart w:id="0" w:name="_GoBack"/>
       <w:bookmarkEnd w:id="0"/>
     </w:p>
@@ -50,19 +66,130 @@
     </w:p>
     <w:p>
       <w:pPr>
+        <w:pStyle w:val="Sansinterligne"/>
+      </w:pPr>
+    </w:p>
+    <w:p>
+      <w:pPr>
+        <w:pStyle w:val="Sansinterligne"/>
+      </w:pPr>
+    </w:p>
+    <w:p>
+      <w:pPr>
         <w:pStyle w:val="Titre2"/>
       </w:pPr>
       <w:r>
+        <w:t>Test t de student</w:t>
+      </w:r>
+    </w:p>
+    <w:p>
+      <w:pPr>
+        <w:pStyle w:val="Sansinterligne"/>
+      </w:pPr>
+    </w:p>
+    <w:p>
+      <w:pPr>
+        <w:pStyle w:val="Sansinterligne"/>
+      </w:pPr>
+      <w:r>
+        <w:t>Test statistique permettant de comparer les moyennes de deux groupes d’échantillons. Il s’agit donc de savoir si les moyennes de deux groupes sont significativement différentes au point de vue statistique.</w:t>
+      </w:r>
+    </w:p>
+    <w:p>
+      <w:pPr>
+        <w:pStyle w:val="Sansinterligne"/>
+      </w:pPr>
+    </w:p>
+    <w:p>
+      <w:pPr>
+        <w:pStyle w:val="Sansinterligne"/>
+      </w:pPr>
+      <w:r>
+        <w:t>Il existe plusieurs variants du test-t de Student :</w:t>
+      </w:r>
+    </w:p>
+    <w:p>
+      <w:pPr>
+        <w:pStyle w:val="Sansinterligne"/>
+        <w:numPr>
+          <w:ilvl w:val="0"/>
+          <w:numId w:val="1"/>
+        </w:numPr>
+      </w:pPr>
+      <w:r>
+        <w:t>Test-t de student pour échantillon unique.</w:t>
+      </w:r>
+    </w:p>
+    <w:p>
+      <w:pPr>
+        <w:pStyle w:val="Sansinterligne"/>
+        <w:numPr>
+          <w:ilvl w:val="0"/>
+          <w:numId w:val="1"/>
+        </w:numPr>
+      </w:pPr>
+      <w:r>
+        <w:t>Test-t de student comparant deux groupes d’échantillons indépendants.</w:t>
+      </w:r>
+    </w:p>
+    <w:p>
+      <w:pPr>
+        <w:pStyle w:val="Sansinterligne"/>
+        <w:numPr>
+          <w:ilvl w:val="0"/>
+          <w:numId w:val="1"/>
+        </w:numPr>
+      </w:pPr>
+      <w:r>
+        <w:t>Test-t de student comparant deux groups d’échantillons dépendants.</w:t>
+      </w:r>
+    </w:p>
+    <w:p>
+      <w:pPr>
+        <w:pStyle w:val="Sansinterligne"/>
+      </w:pPr>
+    </w:p>
+    <w:p>
+      <w:pPr>
+        <w:pStyle w:val="Titre3"/>
+      </w:pPr>
+      <w:r>
+        <w:t>Test de student pour échantillon unique</w:t>
+      </w:r>
+    </w:p>
+    <w:p>
+      <w:pPr>
+        <w:pStyle w:val="Sansinterligne"/>
+      </w:pPr>
+    </w:p>
+    <w:p>
+      <w:pPr>
+        <w:pStyle w:val="Sansinterligne"/>
+      </w:pPr>
+      <w:r>
+        <w:t>Comparer une moyenne observée à une moyenne théorique.</w:t>
+      </w:r>
+    </w:p>
+    <w:p>
+      <w:pPr>
+        <w:pStyle w:val="Sansinterligne"/>
+      </w:pPr>
+    </w:p>
+    <w:p>
+      <w:pPr>
+        <w:pStyle w:val="Sansinterligne"/>
+      </w:pPr>
+    </w:p>
+    <w:p>
+      <w:pPr>
+        <w:pStyle w:val="Titre2"/>
+      </w:pPr>
+      <w:r>
         <w:t>T</w:t>
       </w:r>
       <w:r>
-        <w:t>-</w:t>
-      </w:r>
-      <w:proofErr w:type="spellStart"/>
-      <w:r>
-        <w:t>Statistic</w:t>
-      </w:r>
-      <w:proofErr w:type="spellEnd"/>
+        <w:t>-Statistic</w:t>
+      </w:r>
     </w:p>
     <w:p>
       <w:pPr>
@@ -232,13 +359,7 @@
                 <w:rPr>
                   <w:rFonts w:ascii="Cambria Math" w:hAnsi="Cambria Math"/>
                 </w:rPr>
-                <m:t>-</m:t>
-              </m:r>
-              <m:r>
-                <w:rPr>
-                  <w:rFonts w:ascii="Cambria Math" w:hAnsi="Cambria Math"/>
-                </w:rPr>
-                <m:t>B1</m:t>
+                <m:t>-B1</m:t>
               </m:r>
             </m:num>
             <m:den>
@@ -308,19 +429,7 @@
             <w:rPr>
               <w:rFonts w:ascii="Cambria Math" w:hAnsi="Cambria Math"/>
             </w:rPr>
-            <m:t>t</m:t>
-          </m:r>
-          <m:r>
-            <w:rPr>
-              <w:rFonts w:ascii="Cambria Math" w:hAnsi="Cambria Math"/>
-            </w:rPr>
-            <m:t>0</m:t>
-          </m:r>
-          <m:r>
-            <w:rPr>
-              <w:rFonts w:ascii="Cambria Math" w:hAnsi="Cambria Math"/>
-            </w:rPr>
-            <m:t xml:space="preserve">= </m:t>
+            <m:t xml:space="preserve">t0= </m:t>
           </m:r>
           <m:f>
             <m:fPr>
@@ -385,15 +494,7 @@
         <w:pStyle w:val="Sansinterligne"/>
       </w:pPr>
       <w:r>
-        <w:t>Si le « test-</w:t>
-      </w:r>
-      <w:proofErr w:type="spellStart"/>
-      <w:r>
-        <w:t>statistic</w:t>
-      </w:r>
-      <w:proofErr w:type="spellEnd"/>
-      <w:r>
-        <w:t> » (T0</w:t>
+        <w:t>Si le « test-statistic » (T0</w:t>
       </w:r>
       <w:r>
         <w:t xml:space="preserve">) </w:t>
@@ -407,13 +508,8 @@
       <w:r>
         <w:t xml:space="preserve">, où n est le nombre d’observations. L’hypothèse </w:t>
       </w:r>
-      <w:proofErr w:type="spellStart"/>
-      <w:r>
-        <w:t>null</w:t>
-      </w:r>
-      <w:proofErr w:type="spellEnd"/>
-      <w:r>
-        <w:t xml:space="preserve"> H0, </w:t>
+      <w:r>
+        <w:t xml:space="preserve">null H0, </w:t>
       </w:r>
       <w:r>
         <w:t xml:space="preserve">est acceptée </w:t>
@@ -484,19 +580,7 @@
             <w:rPr>
               <w:rFonts w:ascii="Cambria Math" w:hAnsi="Cambria Math"/>
             </w:rPr>
-            <m:t>,n-</m:t>
-          </m:r>
-          <m:r>
-            <w:rPr>
-              <w:rFonts w:ascii="Cambria Math" w:hAnsi="Cambria Math"/>
-            </w:rPr>
-            <m:t>2</m:t>
-          </m:r>
-          <m:r>
-            <w:rPr>
-              <w:rFonts w:ascii="Cambria Math" w:hAnsi="Cambria Math"/>
-            </w:rPr>
-            <m:t xml:space="preserve">&lt;T0 </m:t>
+            <m:t xml:space="preserve">,n-2&lt;T0 </m:t>
           </m:r>
           <m:r>
             <w:rPr>
@@ -567,6 +651,7 @@
         <w:pStyle w:val="Titre2"/>
       </w:pPr>
       <w:r>
+        <w:lastRenderedPageBreak/>
         <w:t>P-Value</w:t>
       </w:r>
     </w:p>
@@ -611,6 +696,103 @@
     </w:sectPr>
   </w:body>
 </w:document>
+</file>
+
+<file path=word/numbering.xml><?xml version="1.0" encoding="utf-8"?>
+<w:numbering xmlns:wpc="http://schemas.microsoft.com/office/word/2010/wordprocessingCanvas" xmlns:cx="http://schemas.microsoft.com/office/drawing/2014/chartex" xmlns:cx1="http://schemas.microsoft.com/office/drawing/2015/9/8/chartex" xmlns:cx2="http://schemas.microsoft.com/office/drawing/2015/10/21/chartex" xmlns:cx3="http://schemas.microsoft.com/office/drawing/2016/5/9/chartex" xmlns:cx4="http://schemas.microsoft.com/office/drawing/2016/5/10/chartex" xmlns:cx5="http://schemas.microsoft.com/office/drawing/2016/5/11/chartex" xmlns:cx6="http://schemas.microsoft.com/office/drawing/2016/5/12/chartex" xmlns:cx7="http://schemas.microsoft.com/office/drawing/2016/5/13/chartex" xmlns:cx8="http://schemas.microsoft.com/office/drawing/2016/5/14/chartex" xmlns:mc="http://schemas.openxmlformats.org/markup-compatibility/2006" xmlns:aink="http://schemas.microsoft.com/office/drawing/2016/ink" xmlns:am3d="http://schemas.microsoft.com/office/drawing/2017/model3d" xmlns:o="urn:schemas-microsoft-com:office:office" xmlns:r="http://schemas.openxmlformats.org/officeDocument/2006/relationships" xmlns:m="http://schemas.openxmlformats.org/officeDocument/2006/math" xmlns:v="urn:schemas-microsoft-com:vml" xmlns:wp14="http://schemas.microsoft.com/office/word/2010/wordprocessingDrawing" xmlns:wp="http://schemas.openxmlformats.org/drawingml/2006/wordprocessingDrawing" xmlns:w10="urn:schemas-microsoft-com:office:word" xmlns:w="http://schemas.openxmlformats.org/wordprocessingml/2006/main" xmlns:w14="http://schemas.microsoft.com/office/word/2010/wordml" xmlns:w15="http://schemas.microsoft.com/office/word/2012/wordml" xmlns:w16cid="http://schemas.microsoft.com/office/word/2016/wordml/cid" xmlns:w16se="http://schemas.microsoft.com/office/word/2015/wordml/symex" xmlns:wpg="http://schemas.microsoft.com/office/word/2010/wordprocessingGroup" xmlns:wpi="http://schemas.microsoft.com/office/word/2010/wordprocessingInk" xmlns:wne="http://schemas.microsoft.com/office/word/2006/wordml" xmlns:wps="http://schemas.microsoft.com/office/word/2010/wordprocessingShape" mc:Ignorable="w14 w15 w16se w16cid wp14">
+  <w:abstractNum w:abstractNumId="0" w15:restartNumberingAfterBreak="0">
+    <w:nsid w:val="32F21C76"/>
+    <w:multiLevelType w:val="hybridMultilevel"/>
+    <w:tmpl w:val="7CCADCE6"/>
+    <w:lvl w:ilvl="0" w:tplc="080C000F">
+      <w:start w:val="1"/>
+      <w:numFmt w:val="decimal"/>
+      <w:lvlText w:val="%1."/>
+      <w:lvlJc w:val="left"/>
+      <w:pPr>
+        <w:ind w:left="720" w:hanging="360"/>
+      </w:pPr>
+      <w:rPr>
+        <w:rFonts w:hint="default"/>
+      </w:rPr>
+    </w:lvl>
+    <w:lvl w:ilvl="1" w:tplc="080C0019" w:tentative="1">
+      <w:start w:val="1"/>
+      <w:numFmt w:val="lowerLetter"/>
+      <w:lvlText w:val="%2."/>
+      <w:lvlJc w:val="left"/>
+      <w:pPr>
+        <w:ind w:left="1440" w:hanging="360"/>
+      </w:pPr>
+    </w:lvl>
+    <w:lvl w:ilvl="2" w:tplc="080C001B" w:tentative="1">
+      <w:start w:val="1"/>
+      <w:numFmt w:val="lowerRoman"/>
+      <w:lvlText w:val="%3."/>
+      <w:lvlJc w:val="right"/>
+      <w:pPr>
+        <w:ind w:left="2160" w:hanging="180"/>
+      </w:pPr>
+    </w:lvl>
+    <w:lvl w:ilvl="3" w:tplc="080C000F" w:tentative="1">
+      <w:start w:val="1"/>
+      <w:numFmt w:val="decimal"/>
+      <w:lvlText w:val="%4."/>
+      <w:lvlJc w:val="left"/>
+      <w:pPr>
+        <w:ind w:left="2880" w:hanging="360"/>
+      </w:pPr>
+    </w:lvl>
+    <w:lvl w:ilvl="4" w:tplc="080C0019" w:tentative="1">
+      <w:start w:val="1"/>
+      <w:numFmt w:val="lowerLetter"/>
+      <w:lvlText w:val="%5."/>
+      <w:lvlJc w:val="left"/>
+      <w:pPr>
+        <w:ind w:left="3600" w:hanging="360"/>
+      </w:pPr>
+    </w:lvl>
+    <w:lvl w:ilvl="5" w:tplc="080C001B" w:tentative="1">
+      <w:start w:val="1"/>
+      <w:numFmt w:val="lowerRoman"/>
+      <w:lvlText w:val="%6."/>
+      <w:lvlJc w:val="right"/>
+      <w:pPr>
+        <w:ind w:left="4320" w:hanging="180"/>
+      </w:pPr>
+    </w:lvl>
+    <w:lvl w:ilvl="6" w:tplc="080C000F" w:tentative="1">
+      <w:start w:val="1"/>
+      <w:numFmt w:val="decimal"/>
+      <w:lvlText w:val="%7."/>
+      <w:lvlJc w:val="left"/>
+      <w:pPr>
+        <w:ind w:left="5040" w:hanging="360"/>
+      </w:pPr>
+    </w:lvl>
+    <w:lvl w:ilvl="7" w:tplc="080C0019" w:tentative="1">
+      <w:start w:val="1"/>
+      <w:numFmt w:val="lowerLetter"/>
+      <w:lvlText w:val="%8."/>
+      <w:lvlJc w:val="left"/>
+      <w:pPr>
+        <w:ind w:left="5760" w:hanging="360"/>
+      </w:pPr>
+    </w:lvl>
+    <w:lvl w:ilvl="8" w:tplc="080C001B" w:tentative="1">
+      <w:start w:val="1"/>
+      <w:numFmt w:val="lowerRoman"/>
+      <w:lvlText w:val="%9."/>
+      <w:lvlJc w:val="right"/>
+      <w:pPr>
+        <w:ind w:left="6480" w:hanging="180"/>
+      </w:pPr>
+    </w:lvl>
+  </w:abstractNum>
+  <w:num w:numId="1">
+    <w:abstractNumId w:val="0"/>
+  </w:num>
+</w:numbering>
 </file>
 
 <file path=word/styles.xml><?xml version="1.0" encoding="utf-8"?>
@@ -736,6 +918,7 @@
     <w:lsdException w:name="HTML Sample" w:semiHidden="1" w:unhideWhenUsed="1"/>
     <w:lsdException w:name="HTML Typewriter" w:semiHidden="1" w:unhideWhenUsed="1"/>
     <w:lsdException w:name="HTML Variable" w:semiHidden="1" w:unhideWhenUsed="1"/>
+    <w:lsdException w:name="Normal Table" w:semiHidden="1" w:unhideWhenUsed="1"/>
     <w:lsdException w:name="annotation subject" w:semiHidden="1" w:unhideWhenUsed="1"/>
     <w:lsdException w:name="No List" w:semiHidden="1" w:unhideWhenUsed="1"/>
     <w:lsdException w:name="Outline List 1" w:semiHidden="1" w:unhideWhenUsed="1"/>
@@ -782,8 +965,10 @@
     <w:lsdException w:name="Table Subtle 2" w:semiHidden="1" w:unhideWhenUsed="1"/>
     <w:lsdException w:name="Table Web 1" w:semiHidden="1" w:unhideWhenUsed="1"/>
     <w:lsdException w:name="Table Web 2" w:semiHidden="1" w:unhideWhenUsed="1"/>
+    <w:lsdException w:name="Table Web 3" w:semiHidden="1" w:unhideWhenUsed="1"/>
     <w:lsdException w:name="Balloon Text" w:semiHidden="1" w:unhideWhenUsed="1"/>
     <w:lsdException w:name="Table Grid" w:uiPriority="39"/>
+    <w:lsdException w:name="Table Theme" w:semiHidden="1" w:unhideWhenUsed="1"/>
     <w:lsdException w:name="Placeholder Text" w:semiHidden="1"/>
     <w:lsdException w:name="No Spacing" w:uiPriority="1" w:qFormat="1"/>
     <w:lsdException w:name="Light Shading" w:uiPriority="60"/>
@@ -1052,6 +1237,28 @@
       <w:szCs w:val="26"/>
     </w:rPr>
   </w:style>
+  <w:style w:type="paragraph" w:styleId="Titre3">
+    <w:name w:val="heading 3"/>
+    <w:basedOn w:val="Normal"/>
+    <w:next w:val="Normal"/>
+    <w:link w:val="Titre3Car"/>
+    <w:uiPriority w:val="9"/>
+    <w:unhideWhenUsed/>
+    <w:qFormat/>
+    <w:rsid w:val="00F13AC9"/>
+    <w:pPr>
+      <w:keepNext/>
+      <w:keepLines/>
+      <w:spacing w:before="40" w:after="0"/>
+      <w:outlineLvl w:val="2"/>
+    </w:pPr>
+    <w:rPr>
+      <w:rFonts w:asciiTheme="majorHAnsi" w:eastAsiaTheme="majorEastAsia" w:hAnsiTheme="majorHAnsi" w:cstheme="majorBidi"/>
+      <w:color w:val="1F3763" w:themeColor="accent1" w:themeShade="7F"/>
+      <w:sz w:val="24"/>
+      <w:szCs w:val="24"/>
+    </w:rPr>
+  </w:style>
   <w:style w:type="character" w:default="1" w:styleId="Policepardfaut">
     <w:name w:val="Default Paragraph Font"/>
     <w:uiPriority w:val="1"/>
@@ -1134,6 +1341,19 @@
     <w:rPr>
       <w:color w:val="0000FF"/>
       <w:u w:val="single"/>
+    </w:rPr>
+  </w:style>
+  <w:style w:type="character" w:customStyle="1" w:styleId="Titre3Car">
+    <w:name w:val="Titre 3 Car"/>
+    <w:basedOn w:val="Policepardfaut"/>
+    <w:link w:val="Titre3"/>
+    <w:uiPriority w:val="9"/>
+    <w:rsid w:val="00F13AC9"/>
+    <w:rPr>
+      <w:rFonts w:asciiTheme="majorHAnsi" w:eastAsiaTheme="majorEastAsia" w:hAnsiTheme="majorHAnsi" w:cstheme="majorBidi"/>
+      <w:color w:val="1F3763" w:themeColor="accent1" w:themeShade="7F"/>
+      <w:sz w:val="24"/>
+      <w:szCs w:val="24"/>
     </w:rPr>
   </w:style>
 </w:styles>
@@ -1439,7 +1659,7 @@
 </file>
 
 <file path=customXml/itemProps1.xml><?xml version="1.0" encoding="utf-8"?>
-<ds:datastoreItem xmlns:ds="http://schemas.openxmlformats.org/officeDocument/2006/customXml" ds:itemID="{2E8A170D-DA5D-4C5A-A79B-7DEE4EEB45B4}">
+<ds:datastoreItem xmlns:ds="http://schemas.openxmlformats.org/officeDocument/2006/customXml" ds:itemID="{1BC2098A-B53D-4320-9410-5F0F0EB8EBDC}">
   <ds:schemaRefs>
     <ds:schemaRef ds:uri="http://schemas.openxmlformats.org/officeDocument/2006/bibliography"/>
   </ds:schemaRefs>

</xml_diff>